<commit_message>
VIsion e Use Case Model
06-09-13
</commit_message>
<xml_diff>
--- a/VISION (e-Book Store).docx
+++ b/VISION (e-Book Store).docx
@@ -1312,6 +1312,14 @@
           <w:szCs w:val="24"/>
         </w:rPr>
         <w:t xml:space="preserve"> </w:t>
+      </w:r>
+      <w:r>
+        <w:rPr>
+          <w:rFonts w:ascii="Times New Roman" w:hAnsi="Times New Roman" w:cs="Times New Roman"/>
+          <w:sz w:val="24"/>
+          <w:szCs w:val="24"/>
+        </w:rPr>
+        <w:t xml:space="preserve">conforme </w:t>
       </w:r>
       <w:r>
         <w:rPr>

</xml_diff>